<commit_message>
eBooks and associated docs updated with Calibre
</commit_message>
<xml_diff>
--- a/Calibre Conversions/Biometrics By The Border - International Biometrics Society Australas.docx
+++ b/Calibre Conversions/Biometrics By The Border - International Biometrics Society Australas.docx
@@ -4186,7 +4186,7 @@
       <w:pPr>
         <w:numPr>
           <w:ilvl w:val="0"/>
-          <w:numId w:val="2"/>
+          <w:numId w:val="1"/>
         </w:numPr>
         <w:pStyle w:val="Normal"/>
       </w:pPr>
@@ -4207,7 +4207,7 @@
       <w:pPr>
         <w:numPr>
           <w:ilvl w:val="0"/>
-          <w:numId w:val="2"/>
+          <w:numId w:val="1"/>
         </w:numPr>
         <w:pStyle w:val="Para 01"/>
       </w:pPr>
@@ -4537,7 +4537,7 @@
           </w:tcPr>
           <w:p>
             <w:pPr>
-              <w:pStyle w:val="Para 16"/>
+              <w:pStyle w:val="Para 15"/>
             </w:pPr>
             <w:r>
               <w:t>Welcome</w:t>
@@ -4582,7 +4582,7 @@
         <w:tc>
           <w:tcPr>
             <w:tcW w:type="auto" w:w="0"/>
-            <w:shd w:color="auto" w:fill="FF0000" w:val="clear"/>
+            <w:shd w:color="auto" w:fill="ED2D2D" w:val="clear"/>
             <w:tcBorders>
               <w:left w:color="000000" w:sz="8" w:val="single"/>
               <w:top w:color="000000" w:sz="3" w:val="single"/>
@@ -5078,7 +5078,7 @@
         <w:tc>
           <w:tcPr>
             <w:tcW w:type="auto" w:w="0"/>
-            <w:shd w:color="auto" w:fill="FF0000" w:val="clear"/>
+            <w:shd w:color="auto" w:fill="ED2D2D" w:val="clear"/>
             <w:tcBorders>
               <w:left w:color="000000" w:sz="8" w:val="single"/>
               <w:top w:color="000000" w:sz="3" w:val="single"/>
@@ -5603,7 +5603,7 @@
             <w:r>
               <w:t>Lightning Talks followed by Poster Session</w:t>
               <w:br w:clear="none"/>
-              <w:t xml:space="preserve">Kindly Sponsored by the Grains Research and Development Council </w:t>
+              <w:t xml:space="preserve">Kindly Sponsored by the Grains Research and Development Corporation </w:t>
             </w:r>
           </w:p>
         </w:tc>
@@ -5763,7 +5763,7 @@
         <w:tc>
           <w:tcPr>
             <w:tcW w:type="auto" w:w="0"/>
-            <w:shd w:color="auto" w:fill="FF0000" w:val="clear"/>
+            <w:shd w:color="auto" w:fill="ED2D2D" w:val="clear"/>
             <w:tcBorders>
               <w:left w:color="000000" w:sz="8" w:val="single"/>
               <w:top w:color="000000" w:sz="3" w:val="single"/>
@@ -6665,7 +6665,7 @@
         <w:tc>
           <w:tcPr>
             <w:tcW w:type="auto" w:w="0"/>
-            <w:shd w:color="auto" w:fill="FF0000" w:val="clear"/>
+            <w:shd w:color="auto" w:fill="ED2D2D" w:val="clear"/>
             <w:tcBorders>
               <w:left w:color="000000" w:sz="8" w:val="single"/>
               <w:top w:color="000000" w:sz="3" w:val="single"/>
@@ -7565,7 +7565,7 @@
         <w:tc>
           <w:tcPr>
             <w:tcW w:type="auto" w:w="0"/>
-            <w:shd w:color="auto" w:fill="FF0000" w:val="clear"/>
+            <w:shd w:color="auto" w:fill="ED2D2D" w:val="clear"/>
             <w:tcBorders>
               <w:left w:color="000000" w:sz="8" w:val="single"/>
               <w:top w:color="000000" w:sz="3" w:val="single"/>
@@ -8280,7 +8280,7 @@
         <w:tc>
           <w:tcPr>
             <w:tcW w:type="auto" w:w="0"/>
-            <w:shd w:color="auto" w:fill="FF0000" w:val="clear"/>
+            <w:shd w:color="auto" w:fill="ED2D2D" w:val="clear"/>
             <w:tcBorders>
               <w:left w:color="000000" w:sz="8" w:val="single"/>
               <w:top w:color="000000" w:sz="3" w:val="single"/>
@@ -8857,7 +8857,7 @@
         <w:tc>
           <w:tcPr>
             <w:tcW w:type="auto" w:w="0"/>
-            <w:shd w:color="auto" w:fill="FF00FF" w:val="clear"/>
+            <w:shd w:color="auto" w:fill="EF2BEF" w:val="clear"/>
             <w:tcBorders>
               <w:left w:color="000000" w:sz="8" w:val="single"/>
               <w:top w:color="000000" w:sz="3" w:val="single"/>
@@ -8966,7 +8966,7 @@
       </w:r>
       <w:r>
         <w:rPr>
-          <w:rStyle w:val="Text4"/>
+          <w:rStyle w:val="Text1"/>
         </w:rPr>
         <w:t>th</w:t>
       </w:r>
@@ -9808,7 +9808,7 @@
       </w:r>
       <w:r>
         <w:rPr>
-          <w:rStyle w:val="Text1"/>
+          <w:rStyle w:val="Text4"/>
         </w:rPr>
         <w:t>classifiability</w:t>
       </w:r>
@@ -9817,7 +9817,7 @@
       </w:r>
       <w:r>
         <w:rPr>
-          <w:rStyle w:val="Text1"/>
+          <w:rStyle w:val="Text4"/>
         </w:rPr>
         <w:t>hard</w:t>
       </w:r>
@@ -9826,7 +9826,7 @@
       </w:r>
       <w:r>
         <w:rPr>
-          <w:rStyle w:val="Text1"/>
+          <w:rStyle w:val="Text4"/>
         </w:rPr>
         <w:t>easy</w:t>
       </w:r>
@@ -10605,7 +10605,7 @@
       </w:r>
       <w:r>
         <w:rPr>
-          <w:rStyle w:val="Text4"/>
+          <w:rStyle w:val="Text1"/>
         </w:rPr>
         <w:t>th</w:t>
       </w:r>
@@ -12042,7 +12042,7 @@
       </w:r>
       <w:r>
         <w:rPr>
-          <w:rStyle w:val="Text4"/>
+          <w:rStyle w:val="Text1"/>
         </w:rPr>
         <w:t>th</w:t>
       </w:r>
@@ -15181,7 +15181,7 @@
       </w:r>
       <w:r>
         <w:rPr>
-          <w:rStyle w:val="Text4"/>
+          <w:rStyle w:val="Text1"/>
         </w:rPr>
         <w:t>th</w:t>
       </w:r>
@@ -15931,7 +15931,7 @@
     </w:p>
     <w:p>
       <w:pPr>
-        <w:pStyle w:val="Para 15"/>
+        <w:pStyle w:val="Para 16"/>
       </w:pPr>
       <w:r>
         <w:t>References:</w:t>
@@ -15941,7 +15941,7 @@
       <w:pPr>
         <w:numPr>
           <w:ilvl w:val="0"/>
-          <w:numId w:val="1"/>
+          <w:numId w:val="2"/>
         </w:numPr>
         <w:pStyle w:val="Normal"/>
       </w:pPr>
@@ -15953,7 +15953,7 @@
       <w:pPr>
         <w:numPr>
           <w:ilvl w:val="0"/>
-          <w:numId w:val="1"/>
+          <w:numId w:val="2"/>
         </w:numPr>
         <w:pStyle w:val="Normal"/>
       </w:pPr>
@@ -17206,7 +17206,7 @@
       </w:r>
       <w:r>
         <w:rPr>
-          <w:rStyle w:val="Text1"/>
+          <w:rStyle w:val="Text4"/>
         </w:rPr>
         <w:t>Zesy002</w:t>
       </w:r>
@@ -17215,7 +17215,7 @@
       </w:r>
       <w:r>
         <w:rPr>
-          <w:rStyle w:val="Text1"/>
+          <w:rStyle w:val="Text4"/>
         </w:rPr>
         <w:t>Hort16A</w:t>
       </w:r>
@@ -17250,7 +17250,7 @@
     </w:p>
     <w:sectPr>
       <w:pgSz w:w="12240" w:h="15840"/>
-      <w:pgMar w:left="1440" w:top="1440" w:right="1440" w:bottom="1440"/>
+      <w:pgMar w:left="1440" w:top="1440" w:bottom="1440" w:right="1440"/>
       <w:cols w:space="720"/>
       <w:docGrid w:linePitch="360"/>
     </w:sectPr>
@@ -17624,7 +17624,7 @@
     <w:basedOn w:val="Normal"/>
     <w:pPr>
       <w:spacing w:beforeLines="100" w:afterLines="100"/>
-      <w:shd w:color="auto" w:fill="FF0000" w:val="clear"/>
+      <w:shd w:color="auto" w:fill="ED2D2D" w:val="clear"/>
       <w:jc w:val="center"/>
     </w:pPr>
     <w:rPr>
@@ -17655,18 +17655,6 @@
     <w:qFormat/>
     <w:basedOn w:val="Normal"/>
     <w:pPr>
-      <w:spacing w:beforeLines="100" w:afterLines="100"/>
-    </w:pPr>
-    <w:rPr>
-      <w:b w:val="on"/>
-      <w:bCs w:val="on"/>
-    </w:rPr>
-  </w:style>
-  <w:style w:styleId="Para 16" w:type="paragraph">
-    <w:name w:val="Para 16"/>
-    <w:qFormat/>
-    <w:basedOn w:val="Normal"/>
-    <w:pPr>
       <w:pBdr>
         <w:left w:val="none" w:sz="0" w:color="000000"/>
         <w:top w:val="none" w:sz="0" w:color="000000"/>
@@ -17681,6 +17669,18 @@
       <w:color w:val="FFFFFF"/>
     </w:rPr>
   </w:style>
+  <w:style w:styleId="Para 16" w:type="paragraph">
+    <w:name w:val="Para 16"/>
+    <w:qFormat/>
+    <w:basedOn w:val="Normal"/>
+    <w:pPr>
+      <w:spacing w:beforeLines="100" w:afterLines="100"/>
+    </w:pPr>
+    <w:rPr>
+      <w:b w:val="on"/>
+      <w:bCs w:val="on"/>
+    </w:rPr>
+  </w:style>
   <w:style w:styleId="Text0" w:type="character">
     <w:name w:val="0 Text"/>
     <w:rPr>
@@ -17691,8 +17691,9 @@
   <w:style w:styleId="Text1" w:type="character">
     <w:name w:val="1 Text"/>
     <w:rPr>
-      <w:i w:val="on"/>
-      <w:iCs w:val="on"/>
+      <w:sz w:val="44"/>
+      <w:szCs w:val="44"/>
+      <w:vertAlign w:val="superscript"/>
     </w:rPr>
   </w:style>
   <w:style w:styleId="Text2" w:type="character">
@@ -17713,9 +17714,8 @@
   <w:style w:styleId="Text4" w:type="character">
     <w:name w:val="4 Text"/>
     <w:rPr>
-      <w:sz w:val="44"/>
-      <w:szCs w:val="44"/>
-      <w:vertAlign w:val="superscript"/>
+      <w:i w:val="on"/>
+      <w:iCs w:val="on"/>
     </w:rPr>
   </w:style>
   <w:style w:styleId="Text5" w:type="character">

</xml_diff>